<commit_message>
Testes - Execução dos casos de testes.
</commit_message>
<xml_diff>
--- a/Engenharia/Casos de Testes/Casos de Teste Gerenciamento Pampatec - US59 Filtros da Tabela.docx
+++ b/Engenharia/Casos de Testes/Casos de Teste Gerenciamento Pampatec - US59 Filtros da Tabela.docx
@@ -19,12 +19,6 @@
         <w:gridCol w:w="1713"/>
       </w:tblGrid>
       <w:tr>
-        <w:tblPrEx>
-          <w:tblCellMar>
-            <w:top w:w="0" w:type="dxa"/>
-            <w:bottom w:w="0" w:type="dxa"/>
-          </w:tblCellMar>
-        </w:tblPrEx>
         <w:trPr>
           <w:trHeight w:val="1"/>
         </w:trPr>
@@ -110,12 +104,6 @@
         </w:tc>
       </w:tr>
       <w:tr>
-        <w:tblPrEx>
-          <w:tblCellMar>
-            <w:top w:w="0" w:type="dxa"/>
-            <w:bottom w:w="0" w:type="dxa"/>
-          </w:tblCellMar>
-        </w:tblPrEx>
         <w:trPr>
           <w:trHeight w:val="1"/>
         </w:trPr>
@@ -186,12 +174,6 @@
         </w:tc>
       </w:tr>
       <w:tr>
-        <w:tblPrEx>
-          <w:tblCellMar>
-            <w:top w:w="0" w:type="dxa"/>
-            <w:bottom w:w="0" w:type="dxa"/>
-          </w:tblCellMar>
-        </w:tblPrEx>
         <w:trPr>
           <w:trHeight w:val="1"/>
         </w:trPr>
@@ -329,12 +311,6 @@
         </w:tc>
       </w:tr>
       <w:tr>
-        <w:tblPrEx>
-          <w:tblCellMar>
-            <w:top w:w="0" w:type="dxa"/>
-            <w:bottom w:w="0" w:type="dxa"/>
-          </w:tblCellMar>
-        </w:tblPrEx>
         <w:trPr>
           <w:trHeight w:val="1"/>
         </w:trPr>
@@ -539,6 +515,7 @@
               <w:t xml:space="preserve">Os </w:t>
             </w:r>
             <w:proofErr w:type="spellStart"/>
+            <w:proofErr w:type="gramStart"/>
             <w:r>
               <w:rPr>
                 <w:rFonts w:ascii="Calibri" w:eastAsia="Calibri" w:hAnsi="Calibri" w:cs="Calibri"/>
@@ -556,18 +533,40 @@
                 <w:highlight w:val="yellow"/>
                 <w:shd w:val="clear" w:color="auto" w:fill="00FF00"/>
               </w:rPr>
-              <w:t xml:space="preserve"> não aparecem.</w:t>
+              <w:t xml:space="preserve"> </w:t>
+            </w:r>
+            <w:r>
+              <w:rPr>
+                <w:rFonts w:ascii="Calibri" w:eastAsia="Calibri" w:hAnsi="Calibri" w:cs="Calibri"/>
+                <w:color w:val="FF0000"/>
+                <w:highlight w:val="yellow"/>
+                <w:shd w:val="clear" w:color="auto" w:fill="00FF00"/>
+              </w:rPr>
+              <w:t xml:space="preserve"> e</w:t>
+            </w:r>
+            <w:proofErr w:type="gramEnd"/>
+            <w:r>
+              <w:rPr>
+                <w:rFonts w:ascii="Calibri" w:eastAsia="Calibri" w:hAnsi="Calibri" w:cs="Calibri"/>
+                <w:color w:val="FF0000"/>
+                <w:highlight w:val="yellow"/>
+                <w:shd w:val="clear" w:color="auto" w:fill="00FF00"/>
+              </w:rPr>
+              <w:t xml:space="preserve"> os em pré-avaliação </w:t>
+            </w:r>
+            <w:r>
+              <w:rPr>
+                <w:rFonts w:ascii="Calibri" w:eastAsia="Calibri" w:hAnsi="Calibri" w:cs="Calibri"/>
+                <w:color w:val="FF0000"/>
+                <w:highlight w:val="yellow"/>
+                <w:shd w:val="clear" w:color="auto" w:fill="00FF00"/>
+              </w:rPr>
+              <w:t>não aparecem.</w:t>
             </w:r>
           </w:p>
         </w:tc>
       </w:tr>
       <w:tr>
-        <w:tblPrEx>
-          <w:tblCellMar>
-            <w:top w:w="0" w:type="dxa"/>
-            <w:bottom w:w="0" w:type="dxa"/>
-          </w:tblCellMar>
-        </w:tblPrEx>
         <w:trPr>
           <w:trHeight w:val="1"/>
         </w:trPr>
@@ -678,13 +677,7 @@
               <w:rPr>
                 <w:rFonts w:ascii="Calibri" w:eastAsia="Calibri" w:hAnsi="Calibri" w:cs="Calibri"/>
               </w:rPr>
-              <w:t>1 – Somente os pla</w:t>
-            </w:r>
-            <w:r>
-              <w:rPr>
-                <w:rFonts w:ascii="Calibri" w:eastAsia="Calibri" w:hAnsi="Calibri" w:cs="Calibri"/>
-              </w:rPr>
-              <w:t xml:space="preserve">nos com estados em </w:t>
+              <w:t xml:space="preserve">1 – Somente os planos com estados em </w:t>
             </w:r>
             <w:proofErr w:type="spellStart"/>
             <w:r>
@@ -698,13 +691,7 @@
               <w:rPr>
                 <w:rFonts w:ascii="Calibri" w:eastAsia="Calibri" w:hAnsi="Calibri" w:cs="Calibri"/>
               </w:rPr>
-              <w:t>-melhoria</w:t>
-            </w:r>
-            <w:r>
-              <w:rPr>
-                <w:rFonts w:ascii="Calibri" w:eastAsia="Calibri" w:hAnsi="Calibri" w:cs="Calibri"/>
-              </w:rPr>
-              <w:t xml:space="preserve"> devem aparecer.</w:t>
+              <w:t>-melhoria devem aparecer.</w:t>
             </w:r>
           </w:p>
         </w:tc>
@@ -743,12 +730,6 @@
         </w:tc>
       </w:tr>
       <w:tr>
-        <w:tblPrEx>
-          <w:tblCellMar>
-            <w:top w:w="0" w:type="dxa"/>
-            <w:bottom w:w="0" w:type="dxa"/>
-          </w:tblCellMar>
-        </w:tblPrEx>
         <w:trPr>
           <w:trHeight w:val="1"/>
         </w:trPr>
@@ -814,28 +795,7 @@
                 <w:rFonts w:ascii="Calibri" w:eastAsia="Calibri" w:hAnsi="Calibri" w:cs="Calibri"/>
                 <w:b/>
               </w:rPr>
-              <w:t>1</w:t>
-            </w:r>
-            <w:r>
-              <w:rPr>
-                <w:rFonts w:ascii="Calibri" w:eastAsia="Calibri" w:hAnsi="Calibri" w:cs="Calibri"/>
-                <w:b/>
-              </w:rPr>
-              <w:t xml:space="preserve"> –</w:t>
-            </w:r>
-            <w:r>
-              <w:rPr>
-                <w:rFonts w:ascii="Calibri" w:eastAsia="Calibri" w:hAnsi="Calibri" w:cs="Calibri"/>
-                <w:b/>
-              </w:rPr>
-              <w:t xml:space="preserve"> Seleciona o filtro de aceitos para avaliação</w:t>
-            </w:r>
-            <w:r>
-              <w:rPr>
-                <w:rFonts w:ascii="Calibri" w:eastAsia="Calibri" w:hAnsi="Calibri" w:cs="Calibri"/>
-                <w:b/>
-              </w:rPr>
-              <w:t>.</w:t>
+              <w:t>1 – Seleciona o filtro de aceitos para avaliação.</w:t>
             </w:r>
           </w:p>
         </w:tc>
@@ -866,13 +826,7 @@
               <w:rPr>
                 <w:rFonts w:ascii="Calibri" w:eastAsia="Calibri" w:hAnsi="Calibri" w:cs="Calibri"/>
               </w:rPr>
-              <w:t>1 – Somente os pla</w:t>
-            </w:r>
-            <w:r>
-              <w:rPr>
-                <w:rFonts w:ascii="Calibri" w:eastAsia="Calibri" w:hAnsi="Calibri" w:cs="Calibri"/>
-              </w:rPr>
-              <w:t xml:space="preserve">nos com estados </w:t>
+              <w:t xml:space="preserve">1 – Somente os planos com estados </w:t>
             </w:r>
             <w:r>
               <w:rPr>
@@ -891,19 +845,7 @@
               <w:rPr>
                 <w:rFonts w:ascii="Calibri" w:eastAsia="Calibri" w:hAnsi="Calibri" w:cs="Calibri"/>
               </w:rPr>
-              <w:t xml:space="preserve"> </w:t>
-            </w:r>
-            <w:r>
-              <w:rPr>
-                <w:rFonts w:ascii="Calibri" w:eastAsia="Calibri" w:hAnsi="Calibri" w:cs="Calibri"/>
-              </w:rPr>
-              <w:t xml:space="preserve"> </w:t>
-            </w:r>
-            <w:r>
-              <w:rPr>
-                <w:rFonts w:ascii="Calibri" w:eastAsia="Calibri" w:hAnsi="Calibri" w:cs="Calibri"/>
-              </w:rPr>
-              <w:t>devem</w:t>
+              <w:t xml:space="preserve">  devem</w:t>
             </w:r>
             <w:proofErr w:type="gramEnd"/>
             <w:r>
@@ -949,12 +891,6 @@
         </w:tc>
       </w:tr>
       <w:tr>
-        <w:tblPrEx>
-          <w:tblCellMar>
-            <w:top w:w="0" w:type="dxa"/>
-            <w:bottom w:w="0" w:type="dxa"/>
-          </w:tblCellMar>
-        </w:tblPrEx>
         <w:trPr>
           <w:trHeight w:val="1"/>
         </w:trPr>
@@ -1020,21 +956,7 @@
                 <w:rFonts w:ascii="Calibri" w:eastAsia="Calibri" w:hAnsi="Calibri" w:cs="Calibri"/>
                 <w:b/>
               </w:rPr>
-              <w:t>1 – Seleciona o filtro de</w:t>
-            </w:r>
-            <w:r>
-              <w:rPr>
-                <w:rFonts w:ascii="Calibri" w:eastAsia="Calibri" w:hAnsi="Calibri" w:cs="Calibri"/>
-                <w:b/>
-              </w:rPr>
-              <w:t xml:space="preserve"> reprovados</w:t>
-            </w:r>
-            <w:r>
-              <w:rPr>
-                <w:rFonts w:ascii="Calibri" w:eastAsia="Calibri" w:hAnsi="Calibri" w:cs="Calibri"/>
-                <w:b/>
-              </w:rPr>
-              <w:t>.</w:t>
+              <w:t>1 – Seleciona o filtro de reprovados.</w:t>
             </w:r>
           </w:p>
         </w:tc>
@@ -1065,19 +987,7 @@
               <w:rPr>
                 <w:rFonts w:ascii="Calibri" w:eastAsia="Calibri" w:hAnsi="Calibri" w:cs="Calibri"/>
               </w:rPr>
-              <w:t xml:space="preserve">1 – Somente os planos com estados </w:t>
-            </w:r>
-            <w:r>
-              <w:rPr>
-                <w:rFonts w:ascii="Calibri" w:eastAsia="Calibri" w:hAnsi="Calibri" w:cs="Calibri"/>
-              </w:rPr>
-              <w:t xml:space="preserve">reprovados </w:t>
-            </w:r>
-            <w:r>
-              <w:rPr>
-                <w:rFonts w:ascii="Calibri" w:eastAsia="Calibri" w:hAnsi="Calibri" w:cs="Calibri"/>
-              </w:rPr>
-              <w:t>devem aparecer.</w:t>
+              <w:t>1 – Somente os planos com estados reprovados devem aparecer.</w:t>
             </w:r>
           </w:p>
         </w:tc>
@@ -1116,12 +1026,6 @@
         </w:tc>
       </w:tr>
       <w:tr>
-        <w:tblPrEx>
-          <w:tblCellMar>
-            <w:top w:w="0" w:type="dxa"/>
-            <w:bottom w:w="0" w:type="dxa"/>
-          </w:tblCellMar>
-        </w:tblPrEx>
         <w:trPr>
           <w:trHeight w:val="1"/>
         </w:trPr>
@@ -1194,21 +1098,7 @@
                 <w:rFonts w:ascii="Calibri" w:eastAsia="Calibri" w:hAnsi="Calibri" w:cs="Calibri"/>
                 <w:b/>
               </w:rPr>
-              <w:t>Seleciona o filtro de</w:t>
-            </w:r>
-            <w:r>
-              <w:rPr>
-                <w:rFonts w:ascii="Calibri" w:eastAsia="Calibri" w:hAnsi="Calibri" w:cs="Calibri"/>
-                <w:b/>
-              </w:rPr>
-              <w:t xml:space="preserve"> todos</w:t>
-            </w:r>
-            <w:r>
-              <w:rPr>
-                <w:rFonts w:ascii="Calibri" w:eastAsia="Calibri" w:hAnsi="Calibri" w:cs="Calibri"/>
-                <w:b/>
-              </w:rPr>
-              <w:t>.</w:t>
+              <w:t>Seleciona o filtro de todos.</w:t>
             </w:r>
           </w:p>
         </w:tc>
@@ -1239,13 +1129,7 @@
               <w:rPr>
                 <w:rFonts w:ascii="Calibri" w:eastAsia="Calibri" w:hAnsi="Calibri" w:cs="Calibri"/>
               </w:rPr>
-              <w:t>1 – Todos os</w:t>
-            </w:r>
-            <w:r>
-              <w:rPr>
-                <w:rFonts w:ascii="Calibri" w:eastAsia="Calibri" w:hAnsi="Calibri" w:cs="Calibri"/>
-              </w:rPr>
-              <w:t xml:space="preserve"> devem aparecer.</w:t>
+              <w:t>1 – Todos os devem aparecer.</w:t>
             </w:r>
           </w:p>
         </w:tc>
@@ -1284,12 +1168,6 @@
         </w:tc>
       </w:tr>
       <w:tr>
-        <w:tblPrEx>
-          <w:tblCellMar>
-            <w:top w:w="0" w:type="dxa"/>
-            <w:bottom w:w="0" w:type="dxa"/>
-          </w:tblCellMar>
-        </w:tblPrEx>
         <w:trPr>
           <w:trHeight w:val="1"/>
         </w:trPr>
@@ -1443,12 +1321,6 @@
         </w:tc>
       </w:tr>
       <w:tr>
-        <w:tblPrEx>
-          <w:tblCellMar>
-            <w:top w:w="0" w:type="dxa"/>
-            <w:bottom w:w="0" w:type="dxa"/>
-          </w:tblCellMar>
-        </w:tblPrEx>
         <w:trPr>
           <w:trHeight w:val="1"/>
         </w:trPr>
@@ -1570,20 +1442,72 @@
               <w:jc w:val="both"/>
               <w:rPr>
                 <w:rFonts w:ascii="Calibri" w:eastAsia="Calibri" w:hAnsi="Calibri" w:cs="Calibri"/>
-              </w:rPr>
-            </w:pPr>
-            <w:bookmarkStart w:id="0" w:name="_GoBack"/>
-            <w:bookmarkEnd w:id="0"/>
+                <w:color w:val="FF0000"/>
+                <w:shd w:val="clear" w:color="auto" w:fill="00FF00"/>
+              </w:rPr>
+            </w:pPr>
+            <w:r>
+              <w:rPr>
+                <w:rFonts w:ascii="Calibri" w:eastAsia="Calibri" w:hAnsi="Calibri" w:cs="Calibri"/>
+                <w:color w:val="FF0000"/>
+                <w:highlight w:val="yellow"/>
+                <w:shd w:val="clear" w:color="auto" w:fill="00FF00"/>
+              </w:rPr>
+              <w:t>Reprovado</w:t>
+            </w:r>
+          </w:p>
+          <w:p>
+            <w:pPr>
+              <w:spacing w:line="256" w:lineRule="auto"/>
+              <w:jc w:val="both"/>
+              <w:rPr>
+                <w:rFonts w:ascii="Calibri" w:eastAsia="Calibri" w:hAnsi="Calibri" w:cs="Calibri"/>
+                <w:color w:val="FF0000"/>
+                <w:shd w:val="clear" w:color="auto" w:fill="00FF00"/>
+              </w:rPr>
+            </w:pPr>
+            <w:r>
+              <w:rPr>
+                <w:rFonts w:ascii="Calibri" w:eastAsia="Calibri" w:hAnsi="Calibri" w:cs="Calibri"/>
+                <w:color w:val="FF0000"/>
+                <w:highlight w:val="yellow"/>
+                <w:shd w:val="clear" w:color="auto" w:fill="00FF00"/>
+              </w:rPr>
+              <w:t>Não atualizou</w:t>
+            </w:r>
+            <w:r>
+              <w:rPr>
+                <w:rFonts w:ascii="Calibri" w:eastAsia="Calibri" w:hAnsi="Calibri" w:cs="Calibri"/>
+                <w:color w:val="FF0000"/>
+                <w:highlight w:val="yellow"/>
+                <w:shd w:val="clear" w:color="auto" w:fill="00FF00"/>
+              </w:rPr>
+              <w:t xml:space="preserve"> no filtro </w:t>
+            </w:r>
+            <w:proofErr w:type="gramStart"/>
+            <w:r>
+              <w:rPr>
+                <w:rFonts w:ascii="Calibri" w:eastAsia="Calibri" w:hAnsi="Calibri" w:cs="Calibri"/>
+                <w:color w:val="FF0000"/>
+                <w:highlight w:val="yellow"/>
+                <w:shd w:val="clear" w:color="auto" w:fill="00FF00"/>
+              </w:rPr>
+              <w:t>de Aceitos</w:t>
+            </w:r>
+            <w:proofErr w:type="gramEnd"/>
+            <w:r>
+              <w:rPr>
+                <w:rFonts w:ascii="Calibri" w:eastAsia="Calibri" w:hAnsi="Calibri" w:cs="Calibri"/>
+                <w:color w:val="FF0000"/>
+                <w:highlight w:val="yellow"/>
+                <w:shd w:val="clear" w:color="auto" w:fill="00FF00"/>
+              </w:rPr>
+              <w:t xml:space="preserve"> para avaliação</w:t>
+            </w:r>
           </w:p>
         </w:tc>
       </w:tr>
       <w:tr>
-        <w:tblPrEx>
-          <w:tblCellMar>
-            <w:top w:w="0" w:type="dxa"/>
-            <w:bottom w:w="0" w:type="dxa"/>
-          </w:tblCellMar>
-        </w:tblPrEx>
         <w:trPr>
           <w:trHeight w:val="1"/>
         </w:trPr>
@@ -1649,21 +1573,7 @@
                 <w:rFonts w:ascii="Calibri" w:eastAsia="Calibri" w:hAnsi="Calibri" w:cs="Calibri"/>
                 <w:b/>
               </w:rPr>
-              <w:t xml:space="preserve">1 – Outro </w:t>
-            </w:r>
-            <w:r>
-              <w:rPr>
-                <w:rFonts w:ascii="Calibri" w:eastAsia="Calibri" w:hAnsi="Calibri" w:cs="Calibri"/>
-                <w:b/>
-              </w:rPr>
-              <w:t>Gerente reprovou</w:t>
-            </w:r>
-            <w:r>
-              <w:rPr>
-                <w:rFonts w:ascii="Calibri" w:eastAsia="Calibri" w:hAnsi="Calibri" w:cs="Calibri"/>
-                <w:b/>
-              </w:rPr>
-              <w:t xml:space="preserve"> um plano</w:t>
+              <w:t>1 – Outro Gerente reprovou um plano</w:t>
             </w:r>
           </w:p>
         </w:tc>
@@ -1719,18 +1629,59 @@
               <w:jc w:val="both"/>
               <w:rPr>
                 <w:rFonts w:ascii="Calibri" w:eastAsia="Calibri" w:hAnsi="Calibri" w:cs="Calibri"/>
-              </w:rPr>
-            </w:pPr>
+                <w:color w:val="FF0000"/>
+                <w:shd w:val="clear" w:color="auto" w:fill="00FF00"/>
+              </w:rPr>
+            </w:pPr>
+            <w:r>
+              <w:rPr>
+                <w:rFonts w:ascii="Calibri" w:eastAsia="Calibri" w:hAnsi="Calibri" w:cs="Calibri"/>
+                <w:color w:val="FF0000"/>
+                <w:highlight w:val="yellow"/>
+                <w:shd w:val="clear" w:color="auto" w:fill="00FF00"/>
+              </w:rPr>
+              <w:t>Reprovado</w:t>
+            </w:r>
+          </w:p>
+          <w:p>
+            <w:pPr>
+              <w:spacing w:line="256" w:lineRule="auto"/>
+              <w:jc w:val="both"/>
+              <w:rPr>
+                <w:rFonts w:ascii="Calibri" w:eastAsia="Calibri" w:hAnsi="Calibri" w:cs="Calibri"/>
+              </w:rPr>
+            </w:pPr>
+            <w:r>
+              <w:rPr>
+                <w:rFonts w:ascii="Calibri" w:eastAsia="Calibri" w:hAnsi="Calibri" w:cs="Calibri"/>
+                <w:color w:val="FF0000"/>
+                <w:highlight w:val="yellow"/>
+                <w:shd w:val="clear" w:color="auto" w:fill="00FF00"/>
+              </w:rPr>
+              <w:t>Não atualizou</w:t>
+            </w:r>
+            <w:r>
+              <w:rPr>
+                <w:rFonts w:ascii="Calibri" w:eastAsia="Calibri" w:hAnsi="Calibri" w:cs="Calibri"/>
+                <w:color w:val="FF0000"/>
+                <w:highlight w:val="yellow"/>
+                <w:shd w:val="clear" w:color="auto" w:fill="00FF00"/>
+              </w:rPr>
+              <w:t xml:space="preserve"> no filtro de </w:t>
+            </w:r>
+            <w:r>
+              <w:rPr>
+                <w:rFonts w:ascii="Calibri" w:eastAsia="Calibri" w:hAnsi="Calibri" w:cs="Calibri"/>
+                <w:color w:val="FF0000"/>
+                <w:highlight w:val="yellow"/>
+                <w:shd w:val="clear" w:color="auto" w:fill="00FF00"/>
+              </w:rPr>
+              <w:t>reprovados</w:t>
+            </w:r>
           </w:p>
         </w:tc>
       </w:tr>
       <w:tr>
-        <w:tblPrEx>
-          <w:tblCellMar>
-            <w:top w:w="0" w:type="dxa"/>
-            <w:bottom w:w="0" w:type="dxa"/>
-          </w:tblCellMar>
-        </w:tblPrEx>
         <w:trPr>
           <w:trHeight w:val="1"/>
         </w:trPr>
@@ -1803,35 +1754,7 @@
                 <w:rFonts w:ascii="Calibri" w:eastAsia="Calibri" w:hAnsi="Calibri" w:cs="Calibri"/>
                 <w:b/>
               </w:rPr>
-              <w:t xml:space="preserve"> </w:t>
-            </w:r>
-            <w:r>
-              <w:rPr>
-                <w:rFonts w:ascii="Calibri" w:eastAsia="Calibri" w:hAnsi="Calibri" w:cs="Calibri"/>
-                <w:b/>
-              </w:rPr>
-              <w:t xml:space="preserve">– Outro </w:t>
-            </w:r>
-            <w:r>
-              <w:rPr>
-                <w:rFonts w:ascii="Calibri" w:eastAsia="Calibri" w:hAnsi="Calibri" w:cs="Calibri"/>
-                <w:b/>
-              </w:rPr>
-              <w:t>Gerente mandou</w:t>
-            </w:r>
-            <w:r>
-              <w:rPr>
-                <w:rFonts w:ascii="Calibri" w:eastAsia="Calibri" w:hAnsi="Calibri" w:cs="Calibri"/>
-                <w:b/>
-              </w:rPr>
-              <w:t xml:space="preserve"> um plano</w:t>
-            </w:r>
-            <w:r>
-              <w:rPr>
-                <w:rFonts w:ascii="Calibri" w:eastAsia="Calibri" w:hAnsi="Calibri" w:cs="Calibri"/>
-                <w:b/>
-              </w:rPr>
-              <w:t xml:space="preserve"> para melhoria</w:t>
+              <w:t xml:space="preserve"> – Outro Gerente mandou um plano para melhoria</w:t>
             </w:r>
           </w:p>
         </w:tc>
@@ -1887,18 +1810,41 @@
               <w:jc w:val="both"/>
               <w:rPr>
                 <w:rFonts w:ascii="Calibri" w:eastAsia="Calibri" w:hAnsi="Calibri" w:cs="Calibri"/>
-              </w:rPr>
-            </w:pPr>
+                <w:color w:val="FF0000"/>
+                <w:shd w:val="clear" w:color="auto" w:fill="00FF00"/>
+              </w:rPr>
+            </w:pPr>
+            <w:r>
+              <w:rPr>
+                <w:rFonts w:ascii="Calibri" w:eastAsia="Calibri" w:hAnsi="Calibri" w:cs="Calibri"/>
+                <w:color w:val="FF0000"/>
+                <w:highlight w:val="yellow"/>
+                <w:shd w:val="clear" w:color="auto" w:fill="00FF00"/>
+              </w:rPr>
+              <w:t>Reprovado</w:t>
+            </w:r>
+          </w:p>
+          <w:p>
+            <w:pPr>
+              <w:spacing w:line="256" w:lineRule="auto"/>
+              <w:jc w:val="both"/>
+              <w:rPr>
+                <w:rFonts w:ascii="Calibri" w:eastAsia="Calibri" w:hAnsi="Calibri" w:cs="Calibri"/>
+              </w:rPr>
+            </w:pPr>
+            <w:r>
+              <w:rPr>
+                <w:rFonts w:ascii="Calibri" w:eastAsia="Calibri" w:hAnsi="Calibri" w:cs="Calibri"/>
+                <w:color w:val="FF0000"/>
+                <w:highlight w:val="yellow"/>
+                <w:shd w:val="clear" w:color="auto" w:fill="00FF00"/>
+              </w:rPr>
+              <w:t>Não atualizou no filtro de reprovados</w:t>
+            </w:r>
           </w:p>
         </w:tc>
       </w:tr>
       <w:tr>
-        <w:tblPrEx>
-          <w:tblCellMar>
-            <w:top w:w="0" w:type="dxa"/>
-            <w:bottom w:w="0" w:type="dxa"/>
-          </w:tblCellMar>
-        </w:tblPrEx>
         <w:trPr>
           <w:trHeight w:val="1"/>
         </w:trPr>
@@ -1931,6 +1877,7 @@
                 <w:rFonts w:ascii="Calibri" w:eastAsia="Calibri" w:hAnsi="Calibri" w:cs="Calibri"/>
                 <w:b/>
               </w:rPr>
+              <w:lastRenderedPageBreak/>
               <w:t>10</w:t>
             </w:r>
           </w:p>
@@ -2038,16 +1985,18 @@
                 <w:rFonts w:ascii="Calibri" w:eastAsia="Calibri" w:hAnsi="Calibri" w:cs="Calibri"/>
               </w:rPr>
             </w:pPr>
+            <w:r>
+              <w:rPr>
+                <w:rFonts w:ascii="Calibri" w:eastAsia="Calibri" w:hAnsi="Calibri" w:cs="Calibri"/>
+                <w:color w:val="FF0000"/>
+                <w:shd w:val="clear" w:color="auto" w:fill="00FF00"/>
+              </w:rPr>
+              <w:t>Aprovado</w:t>
+            </w:r>
           </w:p>
         </w:tc>
       </w:tr>
       <w:tr>
-        <w:tblPrEx>
-          <w:tblCellMar>
-            <w:top w:w="0" w:type="dxa"/>
-            <w:bottom w:w="0" w:type="dxa"/>
-          </w:tblCellMar>
-        </w:tblPrEx>
         <w:trPr>
           <w:trHeight w:val="1"/>
         </w:trPr>
@@ -2160,13 +2109,7 @@
               <w:rPr>
                 <w:rFonts w:ascii="Calibri" w:eastAsia="Calibri" w:hAnsi="Calibri" w:cs="Calibri"/>
               </w:rPr>
-              <w:t>1 – A Ta</w:t>
-            </w:r>
-            <w:r>
-              <w:rPr>
-                <w:rFonts w:ascii="Calibri" w:eastAsia="Calibri" w:hAnsi="Calibri" w:cs="Calibri"/>
-              </w:rPr>
-              <w:t xml:space="preserve">bela deve ser ordenada </w:t>
+              <w:t xml:space="preserve">1 – A Tabela deve ser ordenada </w:t>
             </w:r>
             <w:proofErr w:type="gramStart"/>
             <w:r>
@@ -2180,13 +2123,7 @@
               <w:rPr>
                 <w:rFonts w:ascii="Calibri" w:eastAsia="Calibri" w:hAnsi="Calibri" w:cs="Calibri"/>
               </w:rPr>
-              <w:t xml:space="preserve"> de submissão</w:t>
-            </w:r>
-            <w:r>
-              <w:rPr>
-                <w:rFonts w:ascii="Calibri" w:eastAsia="Calibri" w:hAnsi="Calibri" w:cs="Calibri"/>
-              </w:rPr>
-              <w:t>.</w:t>
+              <w:t xml:space="preserve"> de submissão.</w:t>
             </w:r>
           </w:p>
         </w:tc>
@@ -2213,16 +2150,18 @@
                 <w:rFonts w:ascii="Calibri" w:eastAsia="Calibri" w:hAnsi="Calibri" w:cs="Calibri"/>
               </w:rPr>
             </w:pPr>
+            <w:r>
+              <w:rPr>
+                <w:rFonts w:ascii="Calibri" w:eastAsia="Calibri" w:hAnsi="Calibri" w:cs="Calibri"/>
+                <w:color w:val="FF0000"/>
+                <w:shd w:val="clear" w:color="auto" w:fill="00FF00"/>
+              </w:rPr>
+              <w:t>Aprovado</w:t>
+            </w:r>
           </w:p>
         </w:tc>
       </w:tr>
       <w:tr>
-        <w:tblPrEx>
-          <w:tblCellMar>
-            <w:top w:w="0" w:type="dxa"/>
-            <w:bottom w:w="0" w:type="dxa"/>
-          </w:tblCellMar>
-        </w:tblPrEx>
         <w:trPr>
           <w:trHeight w:val="1"/>
         </w:trPr>
@@ -2304,21 +2243,7 @@
                 <w:rFonts w:ascii="Calibri" w:eastAsia="Calibri" w:hAnsi="Calibri" w:cs="Calibri"/>
                 <w:b/>
               </w:rPr>
-              <w:t xml:space="preserve"> na coluna da</w:t>
-            </w:r>
-            <w:r>
-              <w:rPr>
-                <w:rFonts w:ascii="Calibri" w:eastAsia="Calibri" w:hAnsi="Calibri" w:cs="Calibri"/>
-                <w:b/>
-              </w:rPr>
-              <w:t xml:space="preserve"> status</w:t>
-            </w:r>
-            <w:r>
-              <w:rPr>
-                <w:rFonts w:ascii="Calibri" w:eastAsia="Calibri" w:hAnsi="Calibri" w:cs="Calibri"/>
-                <w:b/>
-              </w:rPr>
-              <w:t>.</w:t>
+              <w:t xml:space="preserve"> na coluna da status.</w:t>
             </w:r>
           </w:p>
         </w:tc>
@@ -2349,19 +2274,7 @@
               <w:rPr>
                 <w:rFonts w:ascii="Calibri" w:eastAsia="Calibri" w:hAnsi="Calibri" w:cs="Calibri"/>
               </w:rPr>
-              <w:t>1 – A Tabela deve ser ordenada pelo</w:t>
-            </w:r>
-            <w:r>
-              <w:rPr>
-                <w:rFonts w:ascii="Calibri" w:eastAsia="Calibri" w:hAnsi="Calibri" w:cs="Calibri"/>
-              </w:rPr>
-              <w:t xml:space="preserve"> status</w:t>
-            </w:r>
-            <w:r>
-              <w:rPr>
-                <w:rFonts w:ascii="Calibri" w:eastAsia="Calibri" w:hAnsi="Calibri" w:cs="Calibri"/>
-              </w:rPr>
-              <w:t>.</w:t>
+              <w:t>1 – A Tabela deve ser ordenada pelo status.</w:t>
             </w:r>
           </w:p>
         </w:tc>
@@ -2388,16 +2301,18 @@
                 <w:rFonts w:ascii="Calibri" w:eastAsia="Calibri" w:hAnsi="Calibri" w:cs="Calibri"/>
               </w:rPr>
             </w:pPr>
+            <w:r>
+              <w:rPr>
+                <w:rFonts w:ascii="Calibri" w:eastAsia="Calibri" w:hAnsi="Calibri" w:cs="Calibri"/>
+                <w:color w:val="FF0000"/>
+                <w:shd w:val="clear" w:color="auto" w:fill="00FF00"/>
+              </w:rPr>
+              <w:t>Aprovado</w:t>
+            </w:r>
           </w:p>
         </w:tc>
       </w:tr>
       <w:tr>
-        <w:tblPrEx>
-          <w:tblCellMar>
-            <w:top w:w="0" w:type="dxa"/>
-            <w:bottom w:w="0" w:type="dxa"/>
-          </w:tblCellMar>
-        </w:tblPrEx>
         <w:trPr>
           <w:trHeight w:val="1"/>
         </w:trPr>
@@ -2430,7 +2345,6 @@
                 <w:rFonts w:ascii="Calibri" w:eastAsia="Calibri" w:hAnsi="Calibri" w:cs="Calibri"/>
                 <w:b/>
               </w:rPr>
-              <w:lastRenderedPageBreak/>
               <w:t>13</w:t>
             </w:r>
           </w:p>
@@ -2546,8 +2460,41 @@
               <w:jc w:val="both"/>
               <w:rPr>
                 <w:rFonts w:ascii="Calibri" w:eastAsia="Calibri" w:hAnsi="Calibri" w:cs="Calibri"/>
-              </w:rPr>
-            </w:pPr>
+                <w:color w:val="FF0000"/>
+                <w:shd w:val="clear" w:color="auto" w:fill="00FF00"/>
+              </w:rPr>
+            </w:pPr>
+            <w:r>
+              <w:rPr>
+                <w:rFonts w:ascii="Calibri" w:eastAsia="Calibri" w:hAnsi="Calibri" w:cs="Calibri"/>
+                <w:color w:val="FF0000"/>
+                <w:highlight w:val="yellow"/>
+                <w:shd w:val="clear" w:color="auto" w:fill="00FF00"/>
+              </w:rPr>
+              <w:t>Reprovado</w:t>
+            </w:r>
+          </w:p>
+          <w:p>
+            <w:pPr>
+              <w:spacing w:line="256" w:lineRule="auto"/>
+              <w:jc w:val="both"/>
+              <w:rPr>
+                <w:rFonts w:ascii="Calibri" w:eastAsia="Calibri" w:hAnsi="Calibri" w:cs="Calibri"/>
+                <w:color w:val="FF0000"/>
+                <w:shd w:val="clear" w:color="auto" w:fill="00FF00"/>
+              </w:rPr>
+            </w:pPr>
+            <w:r>
+              <w:rPr>
+                <w:rFonts w:ascii="Calibri" w:eastAsia="Calibri" w:hAnsi="Calibri" w:cs="Calibri"/>
+                <w:color w:val="FF0000"/>
+                <w:highlight w:val="yellow"/>
+                <w:shd w:val="clear" w:color="auto" w:fill="00FF00"/>
+              </w:rPr>
+              <w:t>Nem todas as anteriores funcionam</w:t>
+            </w:r>
+            <w:bookmarkStart w:id="0" w:name="_GoBack"/>
+            <w:bookmarkEnd w:id="0"/>
           </w:p>
         </w:tc>
       </w:tr>

</xml_diff>